<commit_message>
Person class getter setters with validators
</commit_message>
<xml_diff>
--- a/oop analysis and design.docx
+++ b/oop analysis and design.docx
@@ -728,7 +728,27 @@
           <w:sz w:val="24"/>
           <w:szCs w:val="24"/>
         </w:rPr>
-        <w:t xml:space="preserve"> a counter holder is haired by the manager and his biggest responsibility is to calculate </w:t>
+        <w:t xml:space="preserve"> a counter holder is </w:t>
+      </w:r>
+      <w:proofErr w:type="spellStart"/>
+      <w:r>
+        <w:rPr>
+          <w:rFonts w:ascii="Times New Roman" w:hAnsi="Times New Roman" w:cs="Times New Roman"/>
+          <w:bCs/>
+          <w:sz w:val="24"/>
+          <w:szCs w:val="24"/>
+        </w:rPr>
+        <w:t>haired</w:t>
+      </w:r>
+      <w:proofErr w:type="spellEnd"/>
+      <w:r>
+        <w:rPr>
+          <w:rFonts w:ascii="Times New Roman" w:hAnsi="Times New Roman" w:cs="Times New Roman"/>
+          <w:bCs/>
+          <w:sz w:val="24"/>
+          <w:szCs w:val="24"/>
+        </w:rPr>
+        <w:t xml:space="preserve"> by the manager and his biggest responsibility is to calculate </w:t>
       </w:r>
       <w:r>
         <w:rPr>
@@ -828,7 +848,27 @@
           <w:sz w:val="24"/>
           <w:szCs w:val="24"/>
         </w:rPr>
-        <w:t xml:space="preserve"> these are also haired by manager and are responsible of sale products and do office tasks the </w:t>
+        <w:t xml:space="preserve"> these are also </w:t>
+      </w:r>
+      <w:proofErr w:type="spellStart"/>
+      <w:r>
+        <w:rPr>
+          <w:rFonts w:ascii="Times New Roman" w:hAnsi="Times New Roman" w:cs="Times New Roman"/>
+          <w:bCs/>
+          <w:sz w:val="24"/>
+          <w:szCs w:val="24"/>
+        </w:rPr>
+        <w:t>haired</w:t>
+      </w:r>
+      <w:proofErr w:type="spellEnd"/>
+      <w:r>
+        <w:rPr>
+          <w:rFonts w:ascii="Times New Roman" w:hAnsi="Times New Roman" w:cs="Times New Roman"/>
+          <w:bCs/>
+          <w:sz w:val="24"/>
+          <w:szCs w:val="24"/>
+        </w:rPr>
+        <w:t xml:space="preserve"> by manager and are responsible of sale products and do office tasks the </w:t>
       </w:r>
       <w:r>
         <w:rPr>
@@ -889,7 +929,27 @@
           <w:szCs w:val="24"/>
         </w:rPr>
         <w:lastRenderedPageBreak/>
-        <w:t xml:space="preserve">Now lets discuss the cycle of the system the system is leaded by CEO first the CEO adds corporation manager then the corporation manager has all the authority to register the clients the manager also responsible of allotment of space to the client. First of all the client send a </w:t>
+        <w:t xml:space="preserve">Now </w:t>
+      </w:r>
+      <w:proofErr w:type="spellStart"/>
+      <w:r>
+        <w:rPr>
+          <w:rFonts w:ascii="Times New Roman" w:hAnsi="Times New Roman" w:cs="Times New Roman"/>
+          <w:bCs/>
+          <w:sz w:val="24"/>
+          <w:szCs w:val="24"/>
+        </w:rPr>
+        <w:t>lets</w:t>
+      </w:r>
+      <w:proofErr w:type="spellEnd"/>
+      <w:r>
+        <w:rPr>
+          <w:rFonts w:ascii="Times New Roman" w:hAnsi="Times New Roman" w:cs="Times New Roman"/>
+          <w:bCs/>
+          <w:sz w:val="24"/>
+          <w:szCs w:val="24"/>
+        </w:rPr>
+        <w:t xml:space="preserve"> discuss the cycle of the system the system is leaded by CEO first the CEO adds corporation manager then the corporation manager has all the authority to register the clients the manager also responsible of allotment of space to the client. First of all the client send a </w:t>
       </w:r>
       <w:r>
         <w:rPr>
@@ -958,7 +1018,27 @@
           <w:sz w:val="24"/>
           <w:szCs w:val="24"/>
         </w:rPr>
-        <w:t xml:space="preserve">me of them is un </w:t>
+        <w:t xml:space="preserve">me of them is </w:t>
+      </w:r>
+      <w:proofErr w:type="spellStart"/>
+      <w:r>
+        <w:rPr>
+          <w:rFonts w:ascii="Times New Roman" w:hAnsi="Times New Roman" w:cs="Times New Roman"/>
+          <w:bCs/>
+          <w:sz w:val="24"/>
+          <w:szCs w:val="24"/>
+        </w:rPr>
+        <w:t>un</w:t>
+      </w:r>
+      <w:proofErr w:type="spellEnd"/>
+      <w:r>
+        <w:rPr>
+          <w:rFonts w:ascii="Times New Roman" w:hAnsi="Times New Roman" w:cs="Times New Roman"/>
+          <w:bCs/>
+          <w:sz w:val="24"/>
+          <w:szCs w:val="24"/>
+        </w:rPr>
+        <w:t xml:space="preserve"> </w:t>
       </w:r>
       <w:r>
         <w:rPr>
@@ -1221,7 +1301,27 @@
           <w:sz w:val="24"/>
           <w:szCs w:val="24"/>
         </w:rPr>
-        <w:t xml:space="preserve"> and the product belongs to that id then the price is added to that particular shop owner and the sales tax is added to company account. The client have option to withdraw his sales amount. The client can cancel his membership anytime but he needs to send an email to the manager before cancelling and manager also have ability to communicate with client before approving the cancellation request. The cancellation request is rejected if the tie is less than the contracted time.</w:t>
+        <w:t xml:space="preserve"> and the product belongs to that id then the price is added to that particular shop owner and the sales tax is added to company account. The </w:t>
+      </w:r>
+      <w:proofErr w:type="gramStart"/>
+      <w:r>
+        <w:rPr>
+          <w:rFonts w:ascii="Times New Roman" w:hAnsi="Times New Roman" w:cs="Times New Roman"/>
+          <w:bCs/>
+          <w:sz w:val="24"/>
+          <w:szCs w:val="24"/>
+        </w:rPr>
+        <w:t>client have</w:t>
+      </w:r>
+      <w:proofErr w:type="gramEnd"/>
+      <w:r>
+        <w:rPr>
+          <w:rFonts w:ascii="Times New Roman" w:hAnsi="Times New Roman" w:cs="Times New Roman"/>
+          <w:bCs/>
+          <w:sz w:val="24"/>
+          <w:szCs w:val="24"/>
+        </w:rPr>
+        <w:t xml:space="preserve"> option to withdraw his sales amount. The client can cancel his membership anytime but he needs to send an email to the manager before cancelling and manager also have ability to communicate with client before approving the cancellation request. The cancellation request is rejected if the tie is less than the contracted time.</w:t>
       </w:r>
     </w:p>
     <w:p>
@@ -3249,6 +3349,16 @@
     </w:p>
     <w:p>
       <w:pPr>
+        <w:rPr>
+          <w:rFonts w:ascii="Goudy Stout" w:hAnsi="Goudy Stout"/>
+          <w:sz w:val="36"/>
+          <w:szCs w:val="36"/>
+          <w:u w:val="single"/>
+        </w:rPr>
+      </w:pPr>
+    </w:p>
+    <w:p>
+      <w:pPr>
         <w:pStyle w:val="ListParagraph"/>
         <w:numPr>
           <w:ilvl w:val="0"/>
@@ -3266,6 +3376,7 @@
           <w:sz w:val="46"/>
           <w:szCs w:val="46"/>
         </w:rPr>
+        <w:lastRenderedPageBreak/>
         <w:t>Domain Model:</w:t>
       </w:r>
     </w:p>
@@ -3284,7 +3395,6 @@
           <w:sz w:val="28"/>
           <w:szCs w:val="28"/>
         </w:rPr>
-        <w:lastRenderedPageBreak/>
         <w:drawing>
           <wp:inline distT="0" distB="0" distL="0" distR="0">
             <wp:extent cx="5654813" cy="6086475"/>
@@ -3433,6 +3543,7 @@
           <w:sz w:val="28"/>
           <w:szCs w:val="28"/>
         </w:rPr>
+        <w:lastRenderedPageBreak/>
         <w:t>Name</w:t>
       </w:r>
     </w:p>
@@ -3477,7 +3588,6 @@
           <w:sz w:val="28"/>
           <w:szCs w:val="28"/>
         </w:rPr>
-        <w:lastRenderedPageBreak/>
         <w:t>City</w:t>
       </w:r>
     </w:p>
@@ -3811,7 +3921,27 @@
           <w:sz w:val="24"/>
           <w:szCs w:val="24"/>
         </w:rPr>
-        <w:t xml:space="preserve"> the decision made by managers. A corporation manager is people who is responsible of all the functionalities of the corporation like </w:t>
+        <w:t xml:space="preserve"> the decision made by managers. A corporation manager is </w:t>
+      </w:r>
+      <w:proofErr w:type="gramStart"/>
+      <w:r>
+        <w:rPr>
+          <w:rFonts w:ascii="Times New Roman" w:hAnsi="Times New Roman" w:cs="Times New Roman"/>
+          <w:bCs/>
+          <w:sz w:val="24"/>
+          <w:szCs w:val="24"/>
+        </w:rPr>
+        <w:t>people who is</w:t>
+      </w:r>
+      <w:proofErr w:type="gramEnd"/>
+      <w:r>
+        <w:rPr>
+          <w:rFonts w:ascii="Times New Roman" w:hAnsi="Times New Roman" w:cs="Times New Roman"/>
+          <w:bCs/>
+          <w:sz w:val="24"/>
+          <w:szCs w:val="24"/>
+        </w:rPr>
+        <w:t xml:space="preserve"> responsible of all the functionalities of the corporation like </w:t>
       </w:r>
       <w:r>
         <w:rPr>
@@ -4140,7 +4270,37 @@
           <w:sz w:val="24"/>
           <w:szCs w:val="24"/>
         </w:rPr>
-        <w:t xml:space="preserve"> if some of them is un appropriate then he have the authority to </w:t>
+        <w:t xml:space="preserve"> if </w:t>
+      </w:r>
+      <w:r>
+        <w:rPr>
+          <w:rFonts w:ascii="Times New Roman" w:hAnsi="Times New Roman" w:cs="Times New Roman"/>
+          <w:bCs/>
+          <w:sz w:val="24"/>
+          <w:szCs w:val="24"/>
+        </w:rPr>
+        <w:lastRenderedPageBreak/>
+        <w:t xml:space="preserve">some of them is </w:t>
+      </w:r>
+      <w:proofErr w:type="spellStart"/>
+      <w:r>
+        <w:rPr>
+          <w:rFonts w:ascii="Times New Roman" w:hAnsi="Times New Roman" w:cs="Times New Roman"/>
+          <w:bCs/>
+          <w:sz w:val="24"/>
+          <w:szCs w:val="24"/>
+        </w:rPr>
+        <w:t>un</w:t>
+      </w:r>
+      <w:proofErr w:type="spellEnd"/>
+      <w:r>
+        <w:rPr>
+          <w:rFonts w:ascii="Times New Roman" w:hAnsi="Times New Roman" w:cs="Times New Roman"/>
+          <w:bCs/>
+          <w:sz w:val="24"/>
+          <w:szCs w:val="24"/>
+        </w:rPr>
+        <w:t xml:space="preserve"> appropriate then he have the authority to </w:t>
       </w:r>
       <w:r>
         <w:rPr>
@@ -4180,17 +4340,7 @@
           <w:sz w:val="24"/>
           <w:szCs w:val="24"/>
         </w:rPr>
-        <w:t xml:space="preserve"> about the rejection cause. Only when the request is approved from both the </w:t>
-      </w:r>
-      <w:r>
-        <w:rPr>
-          <w:rFonts w:ascii="Times New Roman" w:hAnsi="Times New Roman" w:cs="Times New Roman"/>
-          <w:bCs/>
-          <w:sz w:val="24"/>
-          <w:szCs w:val="24"/>
-        </w:rPr>
-        <w:lastRenderedPageBreak/>
-        <w:t xml:space="preserve">manager and CEO the clients gets the </w:t>
+        <w:t xml:space="preserve"> about the rejection cause. Only when the request is approved from both the manager and CEO the clients gets the </w:t>
       </w:r>
       <w:r>
         <w:rPr>
@@ -4330,7 +4480,27 @@
           <w:sz w:val="24"/>
           <w:szCs w:val="24"/>
         </w:rPr>
-        <w:t xml:space="preserve"> gst and lands tax all the </w:t>
+        <w:t xml:space="preserve"> </w:t>
+      </w:r>
+      <w:proofErr w:type="spellStart"/>
+      <w:r>
+        <w:rPr>
+          <w:rFonts w:ascii="Times New Roman" w:hAnsi="Times New Roman" w:cs="Times New Roman"/>
+          <w:bCs/>
+          <w:sz w:val="24"/>
+          <w:szCs w:val="24"/>
+        </w:rPr>
+        <w:t>gst</w:t>
+      </w:r>
+      <w:proofErr w:type="spellEnd"/>
+      <w:r>
+        <w:rPr>
+          <w:rFonts w:ascii="Times New Roman" w:hAnsi="Times New Roman" w:cs="Times New Roman"/>
+          <w:bCs/>
+          <w:sz w:val="24"/>
+          <w:szCs w:val="24"/>
+        </w:rPr>
+        <w:t xml:space="preserve"> and lands tax all the </w:t>
       </w:r>
       <w:r>
         <w:rPr>
@@ -4401,16 +4571,49 @@
           <w:szCs w:val="24"/>
           <w:u w:val="single"/>
         </w:rPr>
-        <w:t>pay gst</w:t>
-      </w:r>
-      <w:r>
-        <w:rPr>
-          <w:rFonts w:ascii="Times New Roman" w:hAnsi="Times New Roman" w:cs="Times New Roman"/>
-          <w:bCs/>
-          <w:sz w:val="24"/>
-          <w:szCs w:val="24"/>
-        </w:rPr>
-        <w:t xml:space="preserve"> the gst is calculated on per item sale a specific amount of tax is paid to organization the bill is calculated on sales point where an employee opens up his account and start </w:t>
+        <w:t xml:space="preserve">pay </w:t>
+      </w:r>
+      <w:proofErr w:type="spellStart"/>
+      <w:r>
+        <w:rPr>
+          <w:rFonts w:ascii="Times New Roman" w:hAnsi="Times New Roman" w:cs="Times New Roman"/>
+          <w:b/>
+          <w:bCs/>
+          <w:sz w:val="24"/>
+          <w:szCs w:val="24"/>
+          <w:u w:val="single"/>
+        </w:rPr>
+        <w:t>gst</w:t>
+      </w:r>
+      <w:proofErr w:type="spellEnd"/>
+      <w:r>
+        <w:rPr>
+          <w:rFonts w:ascii="Times New Roman" w:hAnsi="Times New Roman" w:cs="Times New Roman"/>
+          <w:bCs/>
+          <w:sz w:val="24"/>
+          <w:szCs w:val="24"/>
+        </w:rPr>
+        <w:t xml:space="preserve"> the </w:t>
+      </w:r>
+      <w:proofErr w:type="spellStart"/>
+      <w:r>
+        <w:rPr>
+          <w:rFonts w:ascii="Times New Roman" w:hAnsi="Times New Roman" w:cs="Times New Roman"/>
+          <w:bCs/>
+          <w:sz w:val="24"/>
+          <w:szCs w:val="24"/>
+        </w:rPr>
+        <w:t>gst</w:t>
+      </w:r>
+      <w:proofErr w:type="spellEnd"/>
+      <w:r>
+        <w:rPr>
+          <w:rFonts w:ascii="Times New Roman" w:hAnsi="Times New Roman" w:cs="Times New Roman"/>
+          <w:bCs/>
+          <w:sz w:val="24"/>
+          <w:szCs w:val="24"/>
+        </w:rPr>
+        <w:t xml:space="preserve"> is calculated on per item sale a specific amount of tax is paid to organization the bill is calculated on sales point where an employee opens up his account and start </w:t>
       </w:r>
       <w:r>
         <w:rPr>
@@ -4459,16 +4662,36 @@
           <w:sz w:val="24"/>
           <w:szCs w:val="24"/>
         </w:rPr>
-        <w:t xml:space="preserve"> The client </w:t>
-      </w:r>
-      <w:r>
-        <w:rPr>
-          <w:rFonts w:ascii="Times New Roman" w:hAnsi="Times New Roman" w:cs="Times New Roman"/>
-          <w:bCs/>
-          <w:sz w:val="24"/>
-          <w:szCs w:val="24"/>
-        </w:rPr>
-        <w:t xml:space="preserve">have option to </w:t>
+        <w:t xml:space="preserve"> The </w:t>
+      </w:r>
+      <w:proofErr w:type="gramStart"/>
+      <w:r>
+        <w:rPr>
+          <w:rFonts w:ascii="Times New Roman" w:hAnsi="Times New Roman" w:cs="Times New Roman"/>
+          <w:bCs/>
+          <w:sz w:val="24"/>
+          <w:szCs w:val="24"/>
+        </w:rPr>
+        <w:t xml:space="preserve">client </w:t>
+      </w:r>
+      <w:r>
+        <w:rPr>
+          <w:rFonts w:ascii="Times New Roman" w:hAnsi="Times New Roman" w:cs="Times New Roman"/>
+          <w:bCs/>
+          <w:sz w:val="24"/>
+          <w:szCs w:val="24"/>
+        </w:rPr>
+        <w:t>have</w:t>
+      </w:r>
+      <w:proofErr w:type="gramEnd"/>
+      <w:r>
+        <w:rPr>
+          <w:rFonts w:ascii="Times New Roman" w:hAnsi="Times New Roman" w:cs="Times New Roman"/>
+          <w:bCs/>
+          <w:sz w:val="24"/>
+          <w:szCs w:val="24"/>
+        </w:rPr>
+        <w:t xml:space="preserve"> option to </w:t>
       </w:r>
       <w:r>
         <w:rPr>
@@ -4505,6 +4728,7 @@
     <w:p>
       <w:pPr>
         <w:ind w:firstLine="720"/>
+        <w:jc w:val="center"/>
         <w:rPr>
           <w:rFonts w:ascii="Times New Roman" w:hAnsi="Times New Roman" w:cs="Times New Roman"/>
           <w:sz w:val="28"/>
@@ -4521,9 +4745,9 @@
         <w:lastRenderedPageBreak/>
         <w:drawing>
           <wp:inline distT="0" distB="0" distL="0" distR="0">
-            <wp:extent cx="5540726" cy="4537495"/>
-            <wp:effectExtent l="19050" t="0" r="2824" b="0"/>
-            <wp:docPr id="15" name="Picture 14" descr="final.PNG"/>
+            <wp:extent cx="5991225" cy="4339451"/>
+            <wp:effectExtent l="19050" t="0" r="0" b="0"/>
+            <wp:docPr id="23" name="Picture 4"/>
             <wp:cNvGraphicFramePr>
               <a:graphicFrameLocks xmlns:a="http://schemas.openxmlformats.org/drawingml/2006/main" noChangeAspect="1"/>
             </wp:cNvGraphicFramePr>
@@ -4531,23 +4755,33 @@
               <a:graphicData uri="http://schemas.openxmlformats.org/drawingml/2006/picture">
                 <pic:pic xmlns:pic="http://schemas.openxmlformats.org/drawingml/2006/picture">
                   <pic:nvPicPr>
-                    <pic:cNvPr id="0" name="final.PNG"/>
-                    <pic:cNvPicPr/>
+                    <pic:cNvPr id="0" name="Picture 4"/>
+                    <pic:cNvPicPr>
+                      <a:picLocks noChangeAspect="1" noChangeArrowheads="1"/>
+                    </pic:cNvPicPr>
                   </pic:nvPicPr>
                   <pic:blipFill>
                     <a:blip r:embed="rId16"/>
+                    <a:srcRect/>
                     <a:stretch>
                       <a:fillRect/>
                     </a:stretch>
                   </pic:blipFill>
-                  <pic:spPr>
+                  <pic:spPr bwMode="auto">
                     <a:xfrm>
                       <a:off x="0" y="0"/>
-                      <a:ext cx="5547784" cy="4543275"/>
+                      <a:ext cx="5991053" cy="4339327"/>
                     </a:xfrm>
                     <a:prstGeom prst="rect">
                       <a:avLst/>
                     </a:prstGeom>
+                    <a:noFill/>
+                    <a:ln w="9525">
+                      <a:noFill/>
+                      <a:miter lim="800000"/>
+                      <a:headEnd/>
+                      <a:tailEnd/>
+                    </a:ln>
                   </pic:spPr>
                 </pic:pic>
               </a:graphicData>
@@ -4556,7 +4790,17 @@
         </w:drawing>
       </w:r>
     </w:p>
-    <w:p/>
+    <w:p>
+      <w:r>
+        <w:t>The corporation is a singleton class and all the lists and functions are in it all the classes like manager, Clients, requests, email, cashier, worker e.t.c</w:t>
+      </w:r>
+      <w:r>
+        <w:t xml:space="preserve"> </w:t>
+      </w:r>
+      <w:r>
+        <w:t xml:space="preserve"> are linked with corporation class through composition.</w:t>
+      </w:r>
+    </w:p>
     <w:sectPr>
       <w:pgSz w:w="12240" w:h="15840"/>
       <w:pgMar w:top="1440" w:right="1440" w:bottom="1440" w:left="1440" w:header="720" w:footer="720" w:gutter="0"/>

</xml_diff>